<commit_message>
change the distribution of the sample and ouliers
</commit_message>
<xml_diff>
--- a/THESIS PROPOSAL.docx
+++ b/THESIS PROPOSAL.docx
@@ -639,14 +639,95 @@
           <w:rFonts w:asciiTheme="minorEastAsia" w:hAnsiTheme="minorEastAsia"/>
           <w:lang w:val="en-US"/>
         </w:rPr>
-        <w:t>to use a novel genetic algorithm for searching the optimized window width and we implement the robust kernel density</w:t>
-      </w:r>
-      <w:r>
-        <w:rPr>
-          <w:rFonts w:asciiTheme="minorEastAsia" w:hAnsiTheme="minorEastAsia"/>
-          <w:lang w:val="en-US"/>
-        </w:rPr>
-        <w:t xml:space="preserve"> estimation (RKDE)</w:t>
+        <w:t xml:space="preserve">to use a novel genetic algorithm for searching the optimized window width and we implement the </w:t>
+      </w:r>
+      <w:r>
+        <w:rPr>
+          <w:rFonts w:asciiTheme="minorEastAsia" w:hAnsiTheme="minorEastAsia"/>
+          <w:b/>
+          <w:bCs/>
+          <w:lang w:val="en-US"/>
+        </w:rPr>
+        <w:t>R</w:t>
+      </w:r>
+      <w:r>
+        <w:rPr>
+          <w:rFonts w:asciiTheme="minorEastAsia" w:hAnsiTheme="minorEastAsia"/>
+          <w:b/>
+          <w:bCs/>
+          <w:lang w:val="en-US"/>
+        </w:rPr>
+        <w:t xml:space="preserve">obust </w:t>
+      </w:r>
+      <w:r>
+        <w:rPr>
+          <w:rFonts w:asciiTheme="minorEastAsia" w:hAnsiTheme="minorEastAsia"/>
+          <w:b/>
+          <w:bCs/>
+          <w:lang w:val="en-US"/>
+        </w:rPr>
+        <w:t>K</w:t>
+      </w:r>
+      <w:r>
+        <w:rPr>
+          <w:rFonts w:asciiTheme="minorEastAsia" w:hAnsiTheme="minorEastAsia"/>
+          <w:b/>
+          <w:bCs/>
+          <w:lang w:val="en-US"/>
+        </w:rPr>
+        <w:t xml:space="preserve">ernel </w:t>
+      </w:r>
+      <w:r>
+        <w:rPr>
+          <w:rFonts w:asciiTheme="minorEastAsia" w:hAnsiTheme="minorEastAsia"/>
+          <w:b/>
+          <w:bCs/>
+          <w:lang w:val="en-US"/>
+        </w:rPr>
+        <w:t>D</w:t>
+      </w:r>
+      <w:r>
+        <w:rPr>
+          <w:rFonts w:asciiTheme="minorEastAsia" w:hAnsiTheme="minorEastAsia"/>
+          <w:b/>
+          <w:bCs/>
+          <w:lang w:val="en-US"/>
+        </w:rPr>
+        <w:t>ensity</w:t>
+      </w:r>
+      <w:r>
+        <w:rPr>
+          <w:rFonts w:asciiTheme="minorEastAsia" w:hAnsiTheme="minorEastAsia"/>
+          <w:b/>
+          <w:bCs/>
+          <w:lang w:val="en-US"/>
+        </w:rPr>
+        <w:t xml:space="preserve"> </w:t>
+      </w:r>
+      <w:r>
+        <w:rPr>
+          <w:rFonts w:asciiTheme="minorEastAsia" w:hAnsiTheme="minorEastAsia"/>
+          <w:b/>
+          <w:bCs/>
+          <w:lang w:val="en-US"/>
+        </w:rPr>
+        <w:t>E</w:t>
+      </w:r>
+      <w:r>
+        <w:rPr>
+          <w:rFonts w:asciiTheme="minorEastAsia" w:hAnsiTheme="minorEastAsia"/>
+          <w:b/>
+          <w:bCs/>
+          <w:lang w:val="en-US"/>
+        </w:rPr>
+        <w:t>stimation</w:t>
+      </w:r>
+      <w:r>
+        <w:rPr>
+          <w:rFonts w:asciiTheme="minorEastAsia" w:hAnsiTheme="minorEastAsia"/>
+          <w:lang w:val="en-US"/>
+        </w:rPr>
+        <w:t xml:space="preserve"> (RKDE)</w:t>
       </w:r>
       <w:r>
         <w:rPr>
@@ -723,14 +804,51 @@
           <w:rFonts w:asciiTheme="minorEastAsia" w:hAnsiTheme="minorEastAsia"/>
           <w:lang w:val="en-US"/>
         </w:rPr>
-        <w:t>we’ll use the Iteratively Re-Weighted Least Square (IRWLS) algorithm</w:t>
-      </w:r>
-      <w:r>
-        <w:rPr>
-          <w:rFonts w:asciiTheme="minorEastAsia" w:hAnsiTheme="minorEastAsia"/>
-          <w:lang w:val="en-US"/>
-        </w:rPr>
-        <w:t xml:space="preserve">, we can present the algorithm as: </w:t>
+        <w:t xml:space="preserve">we’ll use the Iteratively </w:t>
+      </w:r>
+      <w:r>
+        <w:rPr>
+          <w:rFonts w:asciiTheme="minorEastAsia" w:hAnsiTheme="minorEastAsia"/>
+          <w:b/>
+          <w:bCs/>
+          <w:lang w:val="en-US"/>
+        </w:rPr>
+        <w:t>Re-Weighted Least Square</w:t>
+      </w:r>
+      <w:r>
+        <w:rPr>
+          <w:rFonts w:asciiTheme="minorEastAsia" w:hAnsiTheme="minorEastAsia"/>
+          <w:lang w:val="en-US"/>
+        </w:rPr>
+        <w:t xml:space="preserve"> (IRWLS) algorithm</w:t>
+      </w:r>
+      <w:r>
+        <w:rPr>
+          <w:rFonts w:asciiTheme="minorEastAsia" w:hAnsiTheme="minorEastAsia"/>
+          <w:lang w:val="en-US"/>
+        </w:rPr>
+        <w:t xml:space="preserve">, </w:t>
+      </w:r>
+      <w:r>
+        <w:rPr>
+          <w:rFonts w:asciiTheme="minorEastAsia" w:hAnsiTheme="minorEastAsia"/>
+          <w:lang w:val="en-US"/>
+        </w:rPr>
+        <w:t xml:space="preserve">this algorithm </w:t>
+      </w:r>
+      <w:r>
+        <w:rPr>
+          <w:rFonts w:asciiTheme="minorEastAsia" w:hAnsiTheme="minorEastAsia"/>
+          <w:lang w:val="en-US"/>
+        </w:rPr>
+        <w:t>has</w:t>
+      </w:r>
+      <w:r>
+        <w:rPr>
+          <w:rFonts w:asciiTheme="minorEastAsia" w:hAnsiTheme="minorEastAsia"/>
+          <w:lang w:val="en-US"/>
+        </w:rPr>
+        <w:t xml:space="preserve"> many steps that are:</w:t>
       </w:r>
     </w:p>
     <w:p>
@@ -869,8 +987,6 @@
     </w:p>
     <w:p>
       <w:pPr>
-        <w:ind w:firstLine="360"/>
-        <w:jc w:val="both"/>
         <w:rPr>
           <w:rFonts w:asciiTheme="minorEastAsia" w:hAnsiTheme="minorEastAsia"/>
           <w:lang w:val="en-US"/>
@@ -879,289 +995,23 @@
     </w:p>
     <w:p>
       <w:pPr>
-        <w:ind w:firstLine="360"/>
-        <w:jc w:val="both"/>
-        <w:rPr>
-          <w:rFonts w:asciiTheme="minorEastAsia" w:hAnsiTheme="minorEastAsia"/>
-          <w:lang w:val="en-US"/>
-        </w:rPr>
-      </w:pPr>
-    </w:p>
-    <w:p>
-      <w:pPr>
-        <w:ind w:firstLine="360"/>
-        <w:jc w:val="both"/>
-        <w:rPr>
-          <w:rFonts w:asciiTheme="minorEastAsia" w:hAnsiTheme="minorEastAsia"/>
-          <w:lang w:val="en-US"/>
-        </w:rPr>
-      </w:pPr>
-    </w:p>
-    <w:p>
-      <w:pPr>
-        <w:ind w:firstLine="360"/>
-        <w:jc w:val="both"/>
-        <w:rPr>
-          <w:rFonts w:asciiTheme="minorEastAsia" w:hAnsiTheme="minorEastAsia"/>
-          <w:lang w:val="en-US"/>
-        </w:rPr>
-      </w:pPr>
-    </w:p>
-    <w:p>
-      <w:pPr>
-        <w:ind w:firstLine="360"/>
-        <w:jc w:val="both"/>
-        <w:rPr>
-          <w:rFonts w:asciiTheme="minorEastAsia" w:hAnsiTheme="minorEastAsia"/>
-          <w:lang w:val="en-US"/>
-        </w:rPr>
-      </w:pPr>
-    </w:p>
-    <w:p>
-      <w:pPr>
-        <w:ind w:firstLine="360"/>
-        <w:jc w:val="both"/>
-        <w:rPr>
-          <w:rFonts w:asciiTheme="minorEastAsia" w:hAnsiTheme="minorEastAsia"/>
-          <w:lang w:val="en-US"/>
-        </w:rPr>
-      </w:pPr>
-    </w:p>
-    <w:p>
-      <w:pPr>
-        <w:ind w:firstLine="360"/>
-        <w:jc w:val="both"/>
-        <w:rPr>
-          <w:rFonts w:asciiTheme="minorEastAsia" w:hAnsiTheme="minorEastAsia"/>
-          <w:lang w:val="en-US"/>
-        </w:rPr>
-      </w:pPr>
-    </w:p>
-    <w:p>
-      <w:pPr>
-        <w:ind w:firstLine="360"/>
-        <w:jc w:val="both"/>
-        <w:rPr>
-          <w:rFonts w:asciiTheme="minorEastAsia" w:hAnsiTheme="minorEastAsia"/>
-          <w:lang w:val="en-US"/>
-        </w:rPr>
-      </w:pPr>
-    </w:p>
-    <w:p>
-      <w:pPr>
-        <w:ind w:firstLine="360"/>
-        <w:jc w:val="both"/>
-        <w:rPr>
-          <w:rFonts w:asciiTheme="minorEastAsia" w:hAnsiTheme="minorEastAsia"/>
-          <w:lang w:val="en-US"/>
-        </w:rPr>
-      </w:pPr>
-      <w:r>
-        <w:rPr>
-          <w:rFonts w:asciiTheme="minorEastAsia" w:hAnsiTheme="minorEastAsia"/>
-          <w:lang w:val="en-US"/>
-        </w:rPr>
-        <w:t xml:space="preserve">Our work will pay great attention to improve the optimized widow size with different genetic algorithm.    </w:t>
-      </w:r>
-    </w:p>
-    <w:p>
-      <w:pPr>
-        <w:rPr>
-          <w:rFonts w:asciiTheme="minorEastAsia" w:hAnsiTheme="minorEastAsia"/>
-          <w:lang w:val="en-US"/>
-        </w:rPr>
-      </w:pPr>
-    </w:p>
-    <w:p>
-      <w:pPr>
-        <w:pStyle w:val="ListParagraph"/>
-        <w:numPr>
-          <w:ilvl w:val="0"/>
-          <w:numId w:val="1"/>
-        </w:numPr>
-        <w:rPr>
-          <w:rFonts w:asciiTheme="minorEastAsia" w:hAnsiTheme="minorEastAsia"/>
-          <w:sz w:val="28"/>
-          <w:szCs w:val="28"/>
-          <w:lang w:val="en-US"/>
-        </w:rPr>
-      </w:pPr>
-      <w:r>
-        <w:rPr>
-          <w:rFonts w:asciiTheme="minorEastAsia" w:hAnsiTheme="minorEastAsia"/>
-          <w:sz w:val="28"/>
-          <w:szCs w:val="28"/>
-          <w:lang w:val="en-US"/>
-        </w:rPr>
-        <w:t>Kernel Density Estimation for Na</w:t>
-      </w:r>
-      <w:r>
-        <w:rPr>
-          <w:rFonts w:asciiTheme="minorEastAsia" w:hAnsiTheme="minorEastAsia"/>
-          <w:sz w:val="28"/>
-          <w:szCs w:val="28"/>
-          <w:lang w:val="en-US"/>
-        </w:rPr>
-        <w:t>i</w:t>
-      </w:r>
-      <w:r>
-        <w:rPr>
-          <w:rFonts w:asciiTheme="minorEastAsia" w:hAnsiTheme="minorEastAsia"/>
-          <w:sz w:val="28"/>
-          <w:szCs w:val="28"/>
-          <w:lang w:val="en-US"/>
-        </w:rPr>
-        <w:t>ve Bayes Classifie</w:t>
-      </w:r>
-      <w:r>
-        <w:rPr>
-          <w:rFonts w:asciiTheme="minorEastAsia" w:hAnsiTheme="minorEastAsia"/>
-          <w:sz w:val="28"/>
-          <w:szCs w:val="28"/>
-          <w:lang w:val="en-US"/>
-        </w:rPr>
-        <w:t>r</w:t>
-      </w:r>
-    </w:p>
-    <w:p>
-      <w:pPr>
-        <w:pStyle w:val="ListParagraph"/>
-        <w:rPr>
-          <w:rFonts w:asciiTheme="minorEastAsia" w:hAnsiTheme="minorEastAsia"/>
-          <w:sz w:val="28"/>
-          <w:szCs w:val="28"/>
-          <w:lang w:val="en-US"/>
-        </w:rPr>
-      </w:pPr>
-    </w:p>
-    <w:p>
-      <w:pPr>
-        <w:ind w:firstLine="360"/>
-        <w:rPr>
-          <w:rFonts w:asciiTheme="minorEastAsia" w:hAnsiTheme="minorEastAsia"/>
-          <w:lang w:val="en-US"/>
-        </w:rPr>
-      </w:pPr>
-      <w:r>
-        <w:rPr>
-          <w:rFonts w:asciiTheme="minorEastAsia" w:hAnsiTheme="minorEastAsia"/>
-          <w:lang w:val="en-US"/>
-        </w:rPr>
-        <w:t>Continuous variables are typically handled by discretization or assumed to have a Gaussian distribution when learning Bayesian network-based classifiers.</w:t>
-      </w:r>
-      <w:r>
-        <w:rPr>
-          <w:rFonts w:asciiTheme="minorEastAsia" w:hAnsiTheme="minorEastAsia"/>
-          <w:lang w:val="en-US"/>
-        </w:rPr>
-        <w:t xml:space="preserve"> </w:t>
-      </w:r>
-      <w:r>
-        <w:rPr>
-          <w:rFonts w:asciiTheme="minorEastAsia" w:hAnsiTheme="minorEastAsia"/>
-          <w:lang w:val="en-US"/>
-        </w:rPr>
-        <w:t>Using kernels, this paradigm's Bayesian network calculates the true density of the continuous variables.</w:t>
-      </w:r>
-      <w:r>
-        <w:rPr>
-          <w:rFonts w:asciiTheme="minorEastAsia" w:hAnsiTheme="minorEastAsia"/>
-          <w:lang w:val="en-US"/>
-        </w:rPr>
-        <w:t xml:space="preserve"> </w:t>
-      </w:r>
-    </w:p>
-    <w:p>
-      <w:pPr>
-        <w:ind w:firstLine="360"/>
-        <w:rPr>
-          <w:rFonts w:asciiTheme="minorEastAsia" w:hAnsiTheme="minorEastAsia"/>
-          <w:lang w:val="en-US"/>
-        </w:rPr>
-      </w:pPr>
-    </w:p>
-    <w:p>
-      <w:pPr>
-        <w:pStyle w:val="ListParagraph"/>
-        <w:numPr>
-          <w:ilvl w:val="0"/>
-          <w:numId w:val="1"/>
-        </w:numPr>
-        <w:rPr>
-          <w:rFonts w:asciiTheme="minorEastAsia" w:hAnsiTheme="minorEastAsia"/>
-          <w:lang w:val="en-US"/>
-        </w:rPr>
-      </w:pPr>
-      <w:r>
-        <w:rPr>
-          <w:rFonts w:asciiTheme="minorEastAsia" w:hAnsiTheme="minorEastAsia"/>
-          <w:lang w:val="en-US"/>
-        </w:rPr>
-        <w:t>What’s the problem for KDE for Naive Bayes Classifier</w:t>
-      </w:r>
-    </w:p>
-    <w:p>
-      <w:pPr>
-        <w:pStyle w:val="ListParagraph"/>
-        <w:rPr>
-          <w:rFonts w:asciiTheme="minorEastAsia" w:hAnsiTheme="minorEastAsia"/>
-          <w:lang w:val="en-US"/>
-        </w:rPr>
-      </w:pPr>
-    </w:p>
-    <w:p>
-      <w:pPr>
-        <w:pStyle w:val="ListParagraph"/>
-        <w:numPr>
-          <w:ilvl w:val="0"/>
-          <w:numId w:val="1"/>
-        </w:numPr>
-        <w:rPr>
-          <w:rFonts w:asciiTheme="minorEastAsia" w:hAnsiTheme="minorEastAsia"/>
-          <w:lang w:val="en-US"/>
-        </w:rPr>
-      </w:pPr>
-      <w:r>
-        <w:rPr>
-          <w:rFonts w:asciiTheme="minorEastAsia" w:hAnsiTheme="minorEastAsia"/>
-          <w:lang w:val="en-US"/>
-        </w:rPr>
-        <w:t>Advantage of Robust Kernel Density Estimation for Naïve Bayes Classifier</w:t>
-      </w:r>
-    </w:p>
-    <w:p>
-      <w:pPr>
-        <w:pStyle w:val="ListParagraph"/>
-        <w:rPr>
-          <w:rFonts w:asciiTheme="minorEastAsia" w:hAnsiTheme="minorEastAsia"/>
-          <w:lang w:val="en-US"/>
-        </w:rPr>
-      </w:pPr>
-    </w:p>
-    <w:p>
-      <w:pPr>
-        <w:pStyle w:val="ListParagraph"/>
-        <w:rPr>
-          <w:rFonts w:asciiTheme="minorEastAsia" w:hAnsiTheme="minorEastAsia"/>
-          <w:lang w:val="en-US"/>
-        </w:rPr>
-      </w:pPr>
-    </w:p>
-    <w:p>
-      <w:pPr>
         <w:ind w:left="360"/>
         <w:rPr>
-          <w:rFonts w:asciiTheme="minorEastAsia" w:hAnsiTheme="minorEastAsia"/>
+          <w:rFonts w:asciiTheme="majorEastAsia" w:eastAsiaTheme="majorEastAsia" w:hAnsiTheme="majorEastAsia"/>
           <w:b/>
           <w:bCs/>
-          <w:lang w:val="en-US"/>
-        </w:rPr>
-      </w:pPr>
-      <w:r>
-        <w:rPr>
-          <w:rFonts w:asciiTheme="minorEastAsia" w:hAnsiTheme="minorEastAsia"/>
+          <w:sz w:val="36"/>
+          <w:szCs w:val="36"/>
+          <w:lang w:val="en-US"/>
+        </w:rPr>
+      </w:pPr>
+      <w:r>
+        <w:rPr>
+          <w:rFonts w:asciiTheme="majorEastAsia" w:eastAsiaTheme="majorEastAsia" w:hAnsiTheme="majorEastAsia"/>
           <w:b/>
           <w:bCs/>
+          <w:sz w:val="36"/>
+          <w:szCs w:val="36"/>
           <w:lang w:val="en-US"/>
         </w:rPr>
         <w:t>References</w:t>
@@ -1187,16 +1037,16 @@
         </w:numPr>
         <w:rPr>
           <w:rFonts w:asciiTheme="minorEastAsia" w:hAnsiTheme="minorEastAsia"/>
-          <w:sz w:val="16"/>
-          <w:szCs w:val="16"/>
+          <w:sz w:val="18"/>
+          <w:szCs w:val="18"/>
           <w:lang w:val="en-US"/>
         </w:rPr>
       </w:pPr>
       <w:r>
         <w:rPr>
           <w:rFonts w:asciiTheme="minorEastAsia" w:hAnsiTheme="minorEastAsia" w:cs="Times New Roman"/>
-          <w:sz w:val="16"/>
-          <w:szCs w:val="16"/>
+          <w:sz w:val="18"/>
+          <w:szCs w:val="18"/>
           <w:lang w:val="en-US"/>
         </w:rPr>
         <w:t xml:space="preserve">A Gentle Introduction to Probability Density Estimation by Jason Brownlee, September 25, 2019 [online] available: </w:t>
@@ -1206,8 +1056,8 @@
           <w:rPr>
             <w:rStyle w:val="Hyperlink"/>
             <w:rFonts w:asciiTheme="minorEastAsia" w:hAnsiTheme="minorEastAsia" w:cs="Times New Roman"/>
-            <w:sz w:val="16"/>
-            <w:szCs w:val="16"/>
+            <w:sz w:val="18"/>
+            <w:szCs w:val="18"/>
             <w:lang w:val="en-US"/>
           </w:rPr>
           <w:t>https://machinelearningmastery.com/probability-density-estimation/</w:t>
@@ -1223,16 +1073,16 @@
         </w:numPr>
         <w:rPr>
           <w:rFonts w:asciiTheme="minorEastAsia" w:hAnsiTheme="minorEastAsia"/>
-          <w:sz w:val="16"/>
-          <w:szCs w:val="16"/>
+          <w:sz w:val="18"/>
+          <w:szCs w:val="18"/>
           <w:lang w:val="en-US"/>
         </w:rPr>
       </w:pPr>
       <w:r>
         <w:rPr>
           <w:rFonts w:asciiTheme="minorEastAsia" w:hAnsiTheme="minorEastAsia" w:cs="Times New Roman"/>
-          <w:sz w:val="16"/>
-          <w:szCs w:val="16"/>
+          <w:sz w:val="18"/>
+          <w:szCs w:val="18"/>
           <w:lang w:val="en-US"/>
         </w:rPr>
         <w:t xml:space="preserve">Probability density estimation in higher dimensions by David W. Scott and James R. Thompson, [online] available: </w:t>
@@ -1242,8 +1092,8 @@
           <w:rPr>
             <w:rStyle w:val="Hyperlink"/>
             <w:rFonts w:asciiTheme="minorEastAsia" w:hAnsiTheme="minorEastAsia" w:cs="Times New Roman"/>
-            <w:sz w:val="16"/>
-            <w:szCs w:val="16"/>
+            <w:sz w:val="18"/>
+            <w:szCs w:val="18"/>
             <w:lang w:val="en-US"/>
           </w:rPr>
           <w:t>https://www.researchgate.net/profile/David-Scott-57/publication/247260738_Probability_density_estimation_in_higher_dimension/links/53f8b0100cf24ddba7db47a1/Probability-density-estimation-in-higher-dimension.pdf</w:t>
@@ -1258,16 +1108,16 @@
           <w:numId w:val="2"/>
         </w:numPr>
         <w:rPr>
-          <w:sz w:val="16"/>
-          <w:szCs w:val="16"/>
-          <w:lang w:val="en-US"/>
-        </w:rPr>
-      </w:pPr>
-      <w:r>
-        <w:rPr>
-          <w:rFonts w:asciiTheme="minorEastAsia" w:hAnsiTheme="minorEastAsia"/>
-          <w:sz w:val="16"/>
-          <w:szCs w:val="16"/>
+          <w:sz w:val="18"/>
+          <w:szCs w:val="18"/>
+          <w:lang w:val="en-US"/>
+        </w:rPr>
+      </w:pPr>
+      <w:r>
+        <w:rPr>
+          <w:rFonts w:asciiTheme="minorEastAsia" w:hAnsiTheme="minorEastAsia"/>
+          <w:sz w:val="18"/>
+          <w:szCs w:val="18"/>
           <w:lang w:val="en-US"/>
         </w:rPr>
         <w:t xml:space="preserve">Robust kernel density estimation by </w:t>
@@ -1276,8 +1126,8 @@
       <w:r>
         <w:rPr>
           <w:rFonts w:asciiTheme="minorEastAsia" w:hAnsiTheme="minorEastAsia"/>
-          <w:sz w:val="16"/>
-          <w:szCs w:val="16"/>
+          <w:sz w:val="18"/>
+          <w:szCs w:val="18"/>
           <w:lang w:val="en-US"/>
         </w:rPr>
         <w:t>JooSeuk</w:t>
@@ -1286,8 +1136,8 @@
       <w:r>
         <w:rPr>
           <w:rFonts w:asciiTheme="minorEastAsia" w:hAnsiTheme="minorEastAsia"/>
-          <w:sz w:val="16"/>
-          <w:szCs w:val="16"/>
+          <w:sz w:val="18"/>
+          <w:szCs w:val="18"/>
           <w:lang w:val="en-US"/>
         </w:rPr>
         <w:t xml:space="preserve"> Kim and Clayton Scott, </w:t>
@@ -1296,16 +1146,16 @@
       <w:r>
         <w:rPr>
           <w:rFonts w:asciiTheme="minorEastAsia" w:hAnsiTheme="minorEastAsia"/>
-          <w:sz w:val="16"/>
-          <w:szCs w:val="16"/>
+          <w:sz w:val="18"/>
+          <w:szCs w:val="18"/>
           <w:lang w:val="en-US"/>
         </w:rPr>
         <w:t>20</w:t>
       </w:r>
       <w:r>
         <w:rPr>
-          <w:sz w:val="16"/>
-          <w:szCs w:val="16"/>
+          <w:sz w:val="18"/>
+          <w:szCs w:val="18"/>
           <w:lang w:val="en-US"/>
         </w:rPr>
         <w:t>08  [</w:t>
@@ -1313,8 +1163,8 @@
       <w:proofErr w:type="gramEnd"/>
       <w:r>
         <w:rPr>
-          <w:sz w:val="16"/>
-          <w:szCs w:val="16"/>
+          <w:sz w:val="18"/>
+          <w:szCs w:val="18"/>
           <w:lang w:val="en-US"/>
         </w:rPr>
         <w:t>online] available: IEEE Xplore</w:t>
@@ -1328,8 +1178,8 @@
           <w:numId w:val="2"/>
         </w:numPr>
         <w:rPr>
-          <w:sz w:val="16"/>
-          <w:szCs w:val="16"/>
+          <w:sz w:val="18"/>
+          <w:szCs w:val="18"/>
           <w:lang w:val="en-US"/>
         </w:rPr>
       </w:pPr>
@@ -1337,8 +1187,8 @@
         <w:r>
           <w:rPr>
             <w:rStyle w:val="Hyperlink"/>
-            <w:sz w:val="16"/>
-            <w:szCs w:val="16"/>
+            <w:sz w:val="18"/>
+            <w:szCs w:val="18"/>
             <w:lang w:val="en-US"/>
           </w:rPr>
           <w:t>https://en.wikipedia.org/wiki/Naive_Bayes_classifier</w:t>
@@ -1353,8 +1203,8 @@
           <w:numId w:val="2"/>
         </w:numPr>
         <w:rPr>
-          <w:sz w:val="16"/>
-          <w:szCs w:val="16"/>
+          <w:sz w:val="18"/>
+          <w:szCs w:val="18"/>
           <w:lang w:val="en-US"/>
         </w:rPr>
       </w:pPr>
@@ -1362,8 +1212,8 @@
         <w:r>
           <w:rPr>
             <w:rStyle w:val="Hyperlink"/>
-            <w:sz w:val="16"/>
-            <w:szCs w:val="16"/>
+            <w:sz w:val="18"/>
+            <w:szCs w:val="18"/>
             <w:lang w:val="en-US"/>
           </w:rPr>
           <w:t>https://towardsdatascience.com/naive-bayes-classifier-81d512f50a7c</w:t>
@@ -1378,15 +1228,15 @@
           <w:numId w:val="2"/>
         </w:numPr>
         <w:rPr>
-          <w:sz w:val="16"/>
-          <w:szCs w:val="16"/>
-          <w:lang w:val="en-US"/>
-        </w:rPr>
-      </w:pPr>
-      <w:r>
-        <w:rPr>
-          <w:sz w:val="16"/>
-          <w:szCs w:val="16"/>
+          <w:sz w:val="18"/>
+          <w:szCs w:val="18"/>
+          <w:lang w:val="en-US"/>
+        </w:rPr>
+      </w:pPr>
+      <w:r>
+        <w:rPr>
+          <w:sz w:val="18"/>
+          <w:szCs w:val="18"/>
           <w:lang w:val="en-US"/>
         </w:rPr>
         <w:t xml:space="preserve">Bayesian classifier based on kernel density estimation: Flexible classifier by </w:t>
@@ -1394,8 +1244,8 @@
       <w:proofErr w:type="spellStart"/>
       <w:r>
         <w:rPr>
-          <w:sz w:val="16"/>
-          <w:szCs w:val="16"/>
+          <w:sz w:val="18"/>
+          <w:szCs w:val="18"/>
           <w:lang w:val="en-US"/>
         </w:rPr>
         <w:t>Aritz</w:t>
@@ -1403,8 +1253,8 @@
       <w:proofErr w:type="spellEnd"/>
       <w:r>
         <w:rPr>
-          <w:sz w:val="16"/>
-          <w:szCs w:val="16"/>
+          <w:sz w:val="18"/>
+          <w:szCs w:val="18"/>
           <w:lang w:val="en-US"/>
         </w:rPr>
         <w:t xml:space="preserve"> Pérez and Pedro </w:t>
@@ -1412,8 +1262,8 @@
       <w:proofErr w:type="spellStart"/>
       <w:r>
         <w:rPr>
-          <w:sz w:val="16"/>
-          <w:szCs w:val="16"/>
+          <w:sz w:val="18"/>
+          <w:szCs w:val="18"/>
           <w:lang w:val="en-US"/>
         </w:rPr>
         <w:t>Larranaga</w:t>
@@ -1421,8 +1271,8 @@
       <w:proofErr w:type="spellEnd"/>
       <w:r>
         <w:rPr>
-          <w:sz w:val="16"/>
-          <w:szCs w:val="16"/>
+          <w:sz w:val="18"/>
+          <w:szCs w:val="18"/>
           <w:lang w:val="en-US"/>
         </w:rPr>
         <w:t xml:space="preserve">, February 2009 [online] available: </w:t>
@@ -1431,8 +1281,8 @@
         <w:r>
           <w:rPr>
             <w:rStyle w:val="Hyperlink"/>
-            <w:sz w:val="16"/>
-            <w:szCs w:val="16"/>
+            <w:sz w:val="18"/>
+            <w:szCs w:val="18"/>
             <w:lang w:val="en-US"/>
           </w:rPr>
           <w:t>https://www.researchgate.net/publication/223504164_Bayesian_classifiers_based_on_kernel_density_estimation_Flexible_classifiers</w:t>
@@ -1440,8 +1290,8 @@
       </w:hyperlink>
       <w:r>
         <w:rPr>
-          <w:sz w:val="16"/>
-          <w:szCs w:val="16"/>
+          <w:sz w:val="18"/>
+          <w:szCs w:val="18"/>
           <w:lang w:val="en-US"/>
         </w:rPr>
         <w:t xml:space="preserve"> </w:t>

</xml_diff>